<commit_message>
[LC] Update 57 insert intervals.
</commit_message>
<xml_diff>
--- a/Leadership/Storytelling/Editorial Piece/Final version.docx
+++ b/Leadership/Storytelling/Editorial Piece/Final version.docx
@@ -529,6 +529,27 @@
         </w:rPr>
         <w:br w:type="page"/>
       </w:r>
+    </w:p>
+    <w:p>
+      <w:pPr>
+        <w:rPr>
+          <w:rFonts w:hint="default" w:ascii="Cambria" w:hAnsi="Cambria" w:cs="Cambria"/>
+          <w:b/>
+          <w:bCs/>
+          <w:lang w:val="en-US" w:eastAsia="zh-CN"/>
+        </w:rPr>
+      </w:pPr>
+      <w:r>
+        <w:rPr>
+          <w:rFonts w:hint="eastAsia" w:ascii="Cambria" w:hAnsi="Cambria" w:cs="Cambria"/>
+          <w:b/>
+          <w:bCs/>
+          <w:lang w:val="en-US" w:eastAsia="zh-CN"/>
+        </w:rPr>
+        <w:t>SID: 3040802664</w:t>
+      </w:r>
+      <w:bookmarkStart w:id="3" w:name="_GoBack"/>
+      <w:bookmarkEnd w:id="3"/>
     </w:p>
     <w:p>
       <w:pPr>
@@ -2671,16 +2692,7 @@
           <w:rFonts w:hint="default" w:ascii="Cambria" w:hAnsi="Cambria" w:cs="Cambria"/>
           <w:lang w:val="en-US" w:eastAsia="zh-CN"/>
         </w:rPr>
-        <w:t>Recent advancements have begun to address these challenges. In real-time image processing, the integration of artificial intelligence</w:t>
-      </w:r>
-      <w:bookmarkStart w:id="3" w:name="_GoBack"/>
-      <w:bookmarkEnd w:id="3"/>
-      <w:r>
-        <w:rPr>
-          <w:rFonts w:hint="default" w:ascii="Cambria" w:hAnsi="Cambria" w:cs="Cambria"/>
-          <w:lang w:val="en-US" w:eastAsia="zh-CN"/>
-        </w:rPr>
-        <w:t xml:space="preserve"> has significantly improved the ability of surgical robots to interpret complex visual data swiftly and accurately, enhancing their adaptability during operations</w:t>
+        <w:t>Recent advancements have begun to address these challenges. In real-time image processing, the integration of artificial intelligence has significantly improved the ability of surgical robots to interpret complex visual data swiftly and accurately, enhancing their adaptability during operations</w:t>
       </w:r>
       <w:r>
         <w:rPr>

</xml_diff>